<commit_message>
anexo 3 con intro corregida
</commit_message>
<xml_diff>
--- a/ANEXOII.docx
+++ b/ANEXOII.docx
@@ -26,7 +26,7 @@
     </w:p>
     <w:p>
       <w:pPr>
-        <w:pStyle w:val="BodyText3"/>
+        <w:pStyle w:val="Textoindependiente31"/>
         <w:spacing w:before="60"/>
         <w:rPr>
           <w:rFonts w:ascii="Arial" w:hAnsi="Arial" w:cs="Arial"/>
@@ -129,12 +129,6 @@
         <w:gridCol w:w="3370"/>
       </w:tblGrid>
       <w:tr>
-        <w:tblPrEx>
-          <w:tblCellMar>
-            <w:top w:w="0" w:type="dxa"/>
-            <w:bottom w:w="0" w:type="dxa"/>
-          </w:tblCellMar>
-        </w:tblPrEx>
         <w:trPr>
           <w:jc w:val="center"/>
         </w:trPr>
@@ -195,16 +189,18 @@
               </w:rPr>
               <w:t> </w:t>
             </w:r>
+            <w:r>
+              <w:rPr>
+                <w:rFonts w:ascii="Arial" w:hAnsi="Arial" w:cs="Arial"/>
+                <w:sz w:val="22"/>
+                <w:szCs w:val="22"/>
+              </w:rPr>
+              <w:t>Aplicación de medidas de seguridad contra XSS en un sitio web para el INICNE</w:t>
+            </w:r>
           </w:p>
         </w:tc>
       </w:tr>
       <w:tr>
-        <w:tblPrEx>
-          <w:tblCellMar>
-            <w:top w:w="0" w:type="dxa"/>
-            <w:bottom w:w="0" w:type="dxa"/>
-          </w:tblCellMar>
-        </w:tblPrEx>
         <w:trPr>
           <w:jc w:val="center"/>
         </w:trPr>
@@ -263,18 +259,30 @@
                 <w:sz w:val="22"/>
                 <w:szCs w:val="22"/>
               </w:rPr>
-              <w:t>XSS, Seguridad</w:t>
+              <w:t>Seguridad</w:t>
+            </w:r>
+            <w:r>
+              <w:rPr>
+                <w:rFonts w:ascii="Arial" w:hAnsi="Arial" w:cs="Arial"/>
+                <w:sz w:val="22"/>
+                <w:szCs w:val="22"/>
+              </w:rPr>
+              <w:t>, Framework, Codeigniter</w:t>
+            </w:r>
+            <w:bookmarkStart w:id="0" w:name="_GoBack"/>
+            <w:bookmarkEnd w:id="0"/>
+            <w:r>
+              <w:rPr>
+                <w:rFonts w:ascii="Arial" w:hAnsi="Arial" w:cs="Arial"/>
+                <w:sz w:val="22"/>
+                <w:szCs w:val="22"/>
+              </w:rPr>
+              <w:t>, Angular, XP</w:t>
             </w:r>
           </w:p>
         </w:tc>
       </w:tr>
       <w:tr>
-        <w:tblPrEx>
-          <w:tblCellMar>
-            <w:top w:w="0" w:type="dxa"/>
-            <w:bottom w:w="0" w:type="dxa"/>
-          </w:tblCellMar>
-        </w:tblPrEx>
         <w:trPr>
           <w:cantSplit/>
           <w:jc w:val="center"/>
@@ -383,15 +391,20 @@
               <w:t> Dirección, teléfono y e-mail</w:t>
             </w:r>
           </w:p>
+          <w:p>
+            <w:pPr>
+              <w:pStyle w:val="PFC"/>
+            </w:pPr>
+            <w:r>
+              <w:t>boscojfrancisco@g</w:t>
+            </w:r>
+            <w:r>
+              <w:t>mail.com</w:t>
+            </w:r>
+          </w:p>
         </w:tc>
       </w:tr>
       <w:tr>
-        <w:tblPrEx>
-          <w:tblCellMar>
-            <w:top w:w="0" w:type="dxa"/>
-            <w:bottom w:w="0" w:type="dxa"/>
-          </w:tblCellMar>
-        </w:tblPrEx>
         <w:trPr>
           <w:cantSplit/>
           <w:jc w:val="center"/>
@@ -445,6 +458,50 @@
                 <w:szCs w:val="22"/>
               </w:rPr>
             </w:pPr>
+            <w:proofErr w:type="spellStart"/>
+            <w:r>
+              <w:rPr>
+                <w:rFonts w:ascii="Arial" w:hAnsi="Arial" w:cs="Arial"/>
+                <w:sz w:val="22"/>
+                <w:szCs w:val="22"/>
+              </w:rPr>
+              <w:t>Expt</w:t>
+            </w:r>
+            <w:proofErr w:type="spellEnd"/>
+            <w:r>
+              <w:rPr>
+                <w:rFonts w:ascii="Arial" w:hAnsi="Arial" w:cs="Arial"/>
+                <w:sz w:val="22"/>
+                <w:szCs w:val="22"/>
+              </w:rPr>
+              <w:t xml:space="preserve">. </w:t>
+            </w:r>
+            <w:proofErr w:type="spellStart"/>
+            <w:r>
+              <w:rPr>
+                <w:rFonts w:ascii="Arial" w:hAnsi="Arial" w:cs="Arial"/>
+                <w:sz w:val="22"/>
+                <w:szCs w:val="22"/>
+              </w:rPr>
+              <w:t>Cuzziol</w:t>
+            </w:r>
+            <w:proofErr w:type="spellEnd"/>
+            <w:r>
+              <w:rPr>
+                <w:rFonts w:ascii="Arial" w:hAnsi="Arial" w:cs="Arial"/>
+                <w:sz w:val="22"/>
+                <w:szCs w:val="22"/>
+              </w:rPr>
+              <w:t xml:space="preserve">, Juan </w:t>
+            </w:r>
+            <w:r>
+              <w:rPr>
+                <w:rFonts w:ascii="Arial" w:hAnsi="Arial" w:cs="Arial"/>
+                <w:sz w:val="22"/>
+                <w:szCs w:val="22"/>
+              </w:rPr>
+              <w:t>José</w:t>
+            </w:r>
           </w:p>
         </w:tc>
         <w:tc>
@@ -476,15 +533,28 @@
               <w:t>Dirección, teléfono y e-mail</w:t>
             </w:r>
           </w:p>
+          <w:p>
+            <w:pPr>
+              <w:spacing w:line="360" w:lineRule="auto"/>
+              <w:jc w:val="both"/>
+              <w:rPr>
+                <w:rFonts w:ascii="Arial" w:hAnsi="Arial" w:cs="Arial"/>
+                <w:sz w:val="22"/>
+                <w:szCs w:val="22"/>
+              </w:rPr>
+            </w:pPr>
+            <w:r>
+              <w:rPr>
+                <w:rFonts w:ascii="Arial" w:hAnsi="Arial" w:cs="Arial"/>
+                <w:sz w:val="22"/>
+                <w:szCs w:val="22"/>
+              </w:rPr>
+              <w:t>jcuzziol@hotmail.com</w:t>
+            </w:r>
+          </w:p>
         </w:tc>
       </w:tr>
       <w:tr>
-        <w:tblPrEx>
-          <w:tblCellMar>
-            <w:top w:w="0" w:type="dxa"/>
-            <w:bottom w:w="0" w:type="dxa"/>
-          </w:tblCellMar>
-        </w:tblPrEx>
         <w:trPr>
           <w:jc w:val="center"/>
         </w:trPr>
@@ -668,15 +738,27 @@
               <w:t>Dirección, teléfono y e-mail</w:t>
             </w:r>
           </w:p>
+          <w:p>
+            <w:pPr>
+              <w:spacing w:before="60" w:line="360" w:lineRule="auto"/>
+              <w:rPr>
+                <w:rFonts w:ascii="Arial" w:hAnsi="Arial" w:cs="Arial"/>
+                <w:sz w:val="22"/>
+                <w:szCs w:val="22"/>
+              </w:rPr>
+            </w:pPr>
+            <w:r>
+              <w:rPr>
+                <w:rFonts w:ascii="Arial" w:hAnsi="Arial" w:cs="Arial"/>
+                <w:sz w:val="22"/>
+                <w:szCs w:val="22"/>
+              </w:rPr>
+              <w:t>Pabloariel01@hotmail.com</w:t>
+            </w:r>
+          </w:p>
         </w:tc>
       </w:tr>
       <w:tr>
-        <w:tblPrEx>
-          <w:tblCellMar>
-            <w:top w:w="0" w:type="dxa"/>
-            <w:bottom w:w="0" w:type="dxa"/>
-          </w:tblCellMar>
-        </w:tblPrEx>
         <w:trPr>
           <w:jc w:val="center"/>
         </w:trPr>
@@ -717,14 +799,6 @@
                 <w:szCs w:val="22"/>
               </w:rPr>
             </w:pPr>
-            <w:r>
-              <w:rPr>
-                <w:rFonts w:ascii="Arial" w:hAnsi="Arial" w:cs="Arial"/>
-                <w:sz w:val="22"/>
-                <w:szCs w:val="22"/>
-              </w:rPr>
-              <w:t>(s/ Anexo I, pto.3)</w:t>
-            </w:r>
           </w:p>
         </w:tc>
         <w:tc>
@@ -740,6 +814,24 @@
           </w:tcPr>
           <w:p>
             <w:pPr>
+              <w:pStyle w:val="Default"/>
+              <w:rPr>
+                <w:rFonts w:ascii="Arial" w:hAnsi="Arial" w:cs="Arial"/>
+                <w:sz w:val="22"/>
+                <w:szCs w:val="22"/>
+              </w:rPr>
+            </w:pPr>
+            <w:r>
+              <w:rPr>
+                <w:rFonts w:ascii="Arial" w:hAnsi="Arial" w:cs="Arial"/>
+                <w:sz w:val="22"/>
+                <w:szCs w:val="22"/>
+              </w:rPr>
+              <w:t xml:space="preserve">Desarrollo de aplicaciones/sistemas con la descripción de la metodología seguida en cada una de las etapas: Especificación de requerimientos, diseño, desarrollo. </w:t>
+            </w:r>
+          </w:p>
+          <w:p>
+            <w:pPr>
               <w:spacing w:before="60" w:line="360" w:lineRule="auto"/>
               <w:rPr>
                 <w:rFonts w:ascii="Arial" w:hAnsi="Arial" w:cs="Arial"/>
@@ -751,12 +843,6 @@
         </w:tc>
       </w:tr>
       <w:tr>
-        <w:tblPrEx>
-          <w:tblCellMar>
-            <w:top w:w="0" w:type="dxa"/>
-            <w:bottom w:w="0" w:type="dxa"/>
-          </w:tblCellMar>
-        </w:tblPrEx>
         <w:trPr>
           <w:jc w:val="center"/>
         </w:trPr>
@@ -803,6 +889,7 @@
           <w:p>
             <w:pPr>
               <w:spacing w:before="60" w:line="360" w:lineRule="auto"/>
+              <w:ind w:left="708" w:hanging="708"/>
               <w:rPr>
                 <w:rFonts w:ascii="Arial" w:hAnsi="Arial" w:cs="Arial"/>
                 <w:sz w:val="22"/>
@@ -821,12 +908,6 @@
         </w:tc>
       </w:tr>
       <w:tr>
-        <w:tblPrEx>
-          <w:tblCellMar>
-            <w:top w:w="0" w:type="dxa"/>
-            <w:bottom w:w="0" w:type="dxa"/>
-          </w:tblCellMar>
-        </w:tblPrEx>
         <w:trPr>
           <w:jc w:val="center"/>
         </w:trPr>
@@ -899,12 +980,6 @@
         </w:tc>
       </w:tr>
       <w:tr>
-        <w:tblPrEx>
-          <w:tblCellMar>
-            <w:top w:w="0" w:type="dxa"/>
-            <w:bottom w:w="0" w:type="dxa"/>
-          </w:tblCellMar>
-        </w:tblPrEx>
         <w:trPr>
           <w:jc w:val="center"/>
         </w:trPr>
@@ -964,12 +1039,6 @@
               <w:gridCol w:w="4274"/>
             </w:tblGrid>
             <w:tr>
-              <w:tblPrEx>
-                <w:tblCellMar>
-                  <w:top w:w="0" w:type="dxa"/>
-                  <w:bottom w:w="0" w:type="dxa"/>
-                </w:tblCellMar>
-              </w:tblPrEx>
               <w:trPr>
                 <w:trHeight w:val="662"/>
               </w:trPr>
@@ -1240,6 +1309,9 @@
         <w:t>1</w:t>
       </w:r>
       <w:r>
+        <w:rPr>
+          <w:noProof/>
+        </w:rPr>
         <w:fldChar w:fldCharType="end"/>
       </w:r>
       <w:r>
@@ -2972,25 +3044,14 @@
                 <w:szCs w:val="22"/>
               </w:rPr>
             </w:pPr>
-            <w:proofErr w:type="spellStart"/>
-            <w:r>
-              <w:rPr>
-                <w:rFonts w:ascii="Arial" w:hAnsi="Arial" w:cs="Arial"/>
-                <w:color w:val="000000"/>
-                <w:sz w:val="22"/>
-                <w:szCs w:val="22"/>
-              </w:rPr>
-              <w:t>mié</w:t>
-            </w:r>
-            <w:proofErr w:type="spellEnd"/>
-            <w:r>
-              <w:rPr>
-                <w:rFonts w:ascii="Arial" w:hAnsi="Arial" w:cs="Arial"/>
-                <w:color w:val="000000"/>
-                <w:sz w:val="22"/>
-                <w:szCs w:val="22"/>
-              </w:rPr>
-              <w:t xml:space="preserve"> 06/04/16</w:t>
+            <w:r>
+              <w:rPr>
+                <w:rFonts w:ascii="Arial" w:hAnsi="Arial" w:cs="Arial"/>
+                <w:color w:val="000000"/>
+                <w:sz w:val="22"/>
+                <w:szCs w:val="22"/>
+              </w:rPr>
+              <w:t>mié 06/04/16</w:t>
             </w:r>
           </w:p>
         </w:tc>
@@ -3630,25 +3691,14 @@
                 <w:szCs w:val="22"/>
               </w:rPr>
             </w:pPr>
-            <w:proofErr w:type="spellStart"/>
-            <w:r>
-              <w:rPr>
-                <w:rFonts w:ascii="Arial" w:hAnsi="Arial" w:cs="Arial"/>
-                <w:color w:val="000000"/>
-                <w:sz w:val="22"/>
-                <w:szCs w:val="22"/>
-              </w:rPr>
-              <w:t>mié</w:t>
-            </w:r>
-            <w:proofErr w:type="spellEnd"/>
-            <w:r>
-              <w:rPr>
-                <w:rFonts w:ascii="Arial" w:hAnsi="Arial" w:cs="Arial"/>
-                <w:color w:val="000000"/>
-                <w:sz w:val="22"/>
-                <w:szCs w:val="22"/>
-              </w:rPr>
-              <w:t xml:space="preserve"> 27/04/16</w:t>
+            <w:r>
+              <w:rPr>
+                <w:rFonts w:ascii="Arial" w:hAnsi="Arial" w:cs="Arial"/>
+                <w:color w:val="000000"/>
+                <w:sz w:val="22"/>
+                <w:szCs w:val="22"/>
+              </w:rPr>
+              <w:t>mié 27/04/16</w:t>
             </w:r>
           </w:p>
         </w:tc>
@@ -3944,31 +3994,8 @@
                 <w:sz w:val="22"/>
                 <w:szCs w:val="22"/>
               </w:rPr>
-              <w:t>7 días</w:t>
-            </w:r>
-          </w:p>
-        </w:tc>
-        <w:tc>
-          <w:tcPr>
-            <w:tcW w:w="1215" w:type="dxa"/>
-            <w:tcBorders>
-              <w:top w:val="single" w:sz="4" w:space="0" w:color="B1BBCC"/>
-              <w:left w:val="single" w:sz="4" w:space="0" w:color="B1BBCC"/>
-              <w:bottom w:val="single" w:sz="4" w:space="0" w:color="B1BBCC"/>
-              <w:right w:val="single" w:sz="4" w:space="0" w:color="B1BBCC"/>
-            </w:tcBorders>
-            <w:shd w:val="clear" w:color="auto" w:fill="FFFFFF"/>
-            <w:vAlign w:val="center"/>
-            <w:hideMark/>
-          </w:tcPr>
-          <w:p>
-            <w:pPr>
-              <w:rPr>
-                <w:rFonts w:ascii="Arial" w:hAnsi="Arial" w:cs="Arial"/>
-                <w:sz w:val="22"/>
-                <w:szCs w:val="22"/>
-              </w:rPr>
-            </w:pPr>
+              <w:t>15</w:t>
+            </w:r>
             <w:r>
               <w:rPr>
                 <w:rFonts w:ascii="Arial" w:hAnsi="Arial" w:cs="Arial"/>
@@ -3978,7 +4005,7 @@
                 <w:sz w:val="22"/>
                 <w:szCs w:val="22"/>
               </w:rPr>
-              <w:t>lun 01/08/16</w:t>
+              <w:t xml:space="preserve"> días</w:t>
             </w:r>
           </w:p>
         </w:tc>
@@ -4012,7 +4039,74 @@
                 <w:sz w:val="22"/>
                 <w:szCs w:val="22"/>
               </w:rPr>
-              <w:t>mar 09/08/16</w:t>
+              <w:t>lun 01/08/16</w:t>
+            </w:r>
+          </w:p>
+        </w:tc>
+        <w:tc>
+          <w:tcPr>
+            <w:tcW w:w="1215" w:type="dxa"/>
+            <w:tcBorders>
+              <w:top w:val="single" w:sz="4" w:space="0" w:color="B1BBCC"/>
+              <w:left w:val="single" w:sz="4" w:space="0" w:color="B1BBCC"/>
+              <w:bottom w:val="single" w:sz="4" w:space="0" w:color="B1BBCC"/>
+              <w:right w:val="single" w:sz="4" w:space="0" w:color="B1BBCC"/>
+            </w:tcBorders>
+            <w:shd w:val="clear" w:color="auto" w:fill="FFFFFF"/>
+            <w:vAlign w:val="center"/>
+            <w:hideMark/>
+          </w:tcPr>
+          <w:p>
+            <w:pPr>
+              <w:rPr>
+                <w:rFonts w:ascii="Arial" w:hAnsi="Arial" w:cs="Arial"/>
+                <w:sz w:val="22"/>
+                <w:szCs w:val="22"/>
+              </w:rPr>
+            </w:pPr>
+            <w:r>
+              <w:rPr>
+                <w:rFonts w:ascii="Arial" w:hAnsi="Arial" w:cs="Arial"/>
+                <w:b/>
+                <w:bCs/>
+                <w:color w:val="000000"/>
+                <w:sz w:val="22"/>
+                <w:szCs w:val="22"/>
+              </w:rPr>
+              <w:t>vie</w:t>
+            </w:r>
+            <w:r>
+              <w:rPr>
+                <w:rFonts w:ascii="Arial" w:hAnsi="Arial" w:cs="Arial"/>
+                <w:b/>
+                <w:bCs/>
+                <w:color w:val="000000"/>
+                <w:sz w:val="22"/>
+                <w:szCs w:val="22"/>
+              </w:rPr>
+              <w:t xml:space="preserve"> </w:t>
+            </w:r>
+            <w:r>
+              <w:rPr>
+                <w:rFonts w:ascii="Arial" w:hAnsi="Arial" w:cs="Arial"/>
+                <w:b/>
+                <w:bCs/>
+                <w:color w:val="000000"/>
+                <w:sz w:val="22"/>
+                <w:szCs w:val="22"/>
+              </w:rPr>
+              <w:t>1</w:t>
+            </w:r>
+            <w:r>
+              <w:rPr>
+                <w:rFonts w:ascii="Arial" w:hAnsi="Arial" w:cs="Arial"/>
+                <w:b/>
+                <w:bCs/>
+                <w:color w:val="000000"/>
+                <w:sz w:val="22"/>
+                <w:szCs w:val="22"/>
+              </w:rPr>
+              <w:t>9/08/16</w:t>
             </w:r>
           </w:p>
         </w:tc>
@@ -4190,6 +4284,14 @@
                 <w:szCs w:val="22"/>
               </w:rPr>
             </w:pPr>
+            <w:r>
+              <w:rPr>
+                <w:rFonts w:ascii="Arial" w:hAnsi="Arial" w:cs="Arial"/>
+                <w:sz w:val="22"/>
+                <w:szCs w:val="22"/>
+              </w:rPr>
+              <w:t>12</w:t>
+            </w:r>
           </w:p>
         </w:tc>
       </w:tr>
@@ -4343,6 +4445,14 @@
                 <w:szCs w:val="22"/>
               </w:rPr>
             </w:pPr>
+            <w:r>
+              <w:rPr>
+                <w:rFonts w:ascii="Arial" w:hAnsi="Arial" w:cs="Arial"/>
+                <w:sz w:val="22"/>
+                <w:szCs w:val="22"/>
+              </w:rPr>
+              <w:t>17</w:t>
+            </w:r>
           </w:p>
         </w:tc>
       </w:tr>
@@ -4496,6 +4606,14 @@
                 <w:szCs w:val="22"/>
               </w:rPr>
             </w:pPr>
+            <w:r>
+              <w:rPr>
+                <w:rFonts w:ascii="Arial" w:hAnsi="Arial" w:cs="Arial"/>
+                <w:sz w:val="22"/>
+                <w:szCs w:val="22"/>
+              </w:rPr>
+              <w:t>18</w:t>
+            </w:r>
           </w:p>
         </w:tc>
       </w:tr>
@@ -4693,7 +4811,6 @@
               </w:rPr>
               <w:t xml:space="preserve">   Primera </w:t>
             </w:r>
-            <w:proofErr w:type="spellStart"/>
             <w:r>
               <w:rPr>
                 <w:rFonts w:ascii="Arial" w:hAnsi="Arial" w:cs="Arial"/>
@@ -4703,9 +4820,8 @@
                 <w:sz w:val="22"/>
                 <w:szCs w:val="22"/>
               </w:rPr>
-              <w:t>Iteracion</w:t>
-            </w:r>
-            <w:proofErr w:type="spellEnd"/>
+              <w:t>Iteración</w:t>
+            </w:r>
           </w:p>
         </w:tc>
         <w:tc>
@@ -4866,17 +4982,15 @@
               <w:lastRenderedPageBreak/>
               <w:t xml:space="preserve">      </w:t>
             </w:r>
-            <w:proofErr w:type="spellStart"/>
-            <w:r>
-              <w:rPr>
-                <w:rFonts w:ascii="Arial" w:hAnsi="Arial" w:cs="Arial"/>
-                <w:color w:val="000000"/>
-                <w:sz w:val="22"/>
-                <w:szCs w:val="22"/>
-              </w:rPr>
-              <w:t>Analisis</w:t>
-            </w:r>
-            <w:proofErr w:type="spellEnd"/>
+            <w:r>
+              <w:rPr>
+                <w:rFonts w:ascii="Arial" w:hAnsi="Arial" w:cs="Arial"/>
+                <w:color w:val="000000"/>
+                <w:sz w:val="22"/>
+                <w:szCs w:val="22"/>
+              </w:rPr>
+              <w:t>Análisis</w:t>
+            </w:r>
           </w:p>
         </w:tc>
         <w:tc>
@@ -5192,17 +5306,15 @@
               </w:rPr>
               <w:t xml:space="preserve">      </w:t>
             </w:r>
-            <w:proofErr w:type="spellStart"/>
-            <w:r>
-              <w:rPr>
-                <w:rFonts w:ascii="Arial" w:hAnsi="Arial" w:cs="Arial"/>
-                <w:color w:val="000000"/>
-                <w:sz w:val="22"/>
-                <w:szCs w:val="22"/>
-              </w:rPr>
-              <w:t>Codificacion</w:t>
-            </w:r>
-            <w:proofErr w:type="spellEnd"/>
+            <w:r>
+              <w:rPr>
+                <w:rFonts w:ascii="Arial" w:hAnsi="Arial" w:cs="Arial"/>
+                <w:color w:val="000000"/>
+                <w:sz w:val="22"/>
+                <w:szCs w:val="22"/>
+              </w:rPr>
+              <w:t>Codificación</w:t>
+            </w:r>
             <w:r>
               <w:rPr>
                 <w:rFonts w:ascii="Arial" w:hAnsi="Arial" w:cs="Arial"/>
@@ -5376,7 +5488,6 @@
               </w:rPr>
               <w:t xml:space="preserve">   Segunda </w:t>
             </w:r>
-            <w:proofErr w:type="spellStart"/>
             <w:r>
               <w:rPr>
                 <w:rFonts w:ascii="Arial" w:hAnsi="Arial" w:cs="Arial"/>
@@ -5386,9 +5497,8 @@
                 <w:sz w:val="22"/>
                 <w:szCs w:val="22"/>
               </w:rPr>
-              <w:t>Iteracion</w:t>
-            </w:r>
-            <w:proofErr w:type="spellEnd"/>
+              <w:t>Iteración</w:t>
+            </w:r>
           </w:p>
         </w:tc>
         <w:tc>
@@ -5559,17 +5669,15 @@
               </w:rPr>
               <w:t xml:space="preserve">      </w:t>
             </w:r>
-            <w:proofErr w:type="spellStart"/>
-            <w:r>
-              <w:rPr>
-                <w:rFonts w:ascii="Arial" w:hAnsi="Arial" w:cs="Arial"/>
-                <w:color w:val="000000"/>
-                <w:sz w:val="22"/>
-                <w:szCs w:val="22"/>
-              </w:rPr>
-              <w:t>Analisis</w:t>
-            </w:r>
-            <w:proofErr w:type="spellEnd"/>
+            <w:r>
+              <w:rPr>
+                <w:rFonts w:ascii="Arial" w:hAnsi="Arial" w:cs="Arial"/>
+                <w:color w:val="000000"/>
+                <w:sz w:val="22"/>
+                <w:szCs w:val="22"/>
+              </w:rPr>
+              <w:t>Análisis</w:t>
+            </w:r>
           </w:p>
         </w:tc>
         <w:tc>
@@ -5885,17 +5993,15 @@
               </w:rPr>
               <w:t xml:space="preserve">      </w:t>
             </w:r>
-            <w:proofErr w:type="spellStart"/>
-            <w:r>
-              <w:rPr>
-                <w:rFonts w:ascii="Arial" w:hAnsi="Arial" w:cs="Arial"/>
-                <w:color w:val="000000"/>
-                <w:sz w:val="22"/>
-                <w:szCs w:val="22"/>
-              </w:rPr>
-              <w:t>Codificacion</w:t>
-            </w:r>
-            <w:proofErr w:type="spellEnd"/>
+            <w:r>
+              <w:rPr>
+                <w:rFonts w:ascii="Arial" w:hAnsi="Arial" w:cs="Arial"/>
+                <w:color w:val="000000"/>
+                <w:sz w:val="22"/>
+                <w:szCs w:val="22"/>
+              </w:rPr>
+              <w:t>Codificación</w:t>
+            </w:r>
             <w:r>
               <w:rPr>
                 <w:rFonts w:ascii="Arial" w:hAnsi="Arial" w:cs="Arial"/>
@@ -6069,7 +6175,6 @@
               </w:rPr>
               <w:t xml:space="preserve">   Tercera </w:t>
             </w:r>
-            <w:proofErr w:type="spellStart"/>
             <w:r>
               <w:rPr>
                 <w:rFonts w:ascii="Arial" w:hAnsi="Arial" w:cs="Arial"/>
@@ -6079,9 +6184,8 @@
                 <w:sz w:val="22"/>
                 <w:szCs w:val="22"/>
               </w:rPr>
-              <w:t>Iteracion</w:t>
-            </w:r>
-            <w:proofErr w:type="spellEnd"/>
+              <w:t>Iteración</w:t>
+            </w:r>
           </w:p>
         </w:tc>
         <w:tc>
@@ -6252,17 +6356,15 @@
               </w:rPr>
               <w:t xml:space="preserve">      </w:t>
             </w:r>
-            <w:proofErr w:type="spellStart"/>
-            <w:r>
-              <w:rPr>
-                <w:rFonts w:ascii="Arial" w:hAnsi="Arial" w:cs="Arial"/>
-                <w:color w:val="000000"/>
-                <w:sz w:val="22"/>
-                <w:szCs w:val="22"/>
-              </w:rPr>
-              <w:t>Analisis</w:t>
-            </w:r>
-            <w:proofErr w:type="spellEnd"/>
+            <w:r>
+              <w:rPr>
+                <w:rFonts w:ascii="Arial" w:hAnsi="Arial" w:cs="Arial"/>
+                <w:color w:val="000000"/>
+                <w:sz w:val="22"/>
+                <w:szCs w:val="22"/>
+              </w:rPr>
+              <w:t>Análisis</w:t>
+            </w:r>
           </w:p>
         </w:tc>
         <w:tc>
@@ -6578,17 +6680,15 @@
               </w:rPr>
               <w:t xml:space="preserve">      </w:t>
             </w:r>
-            <w:proofErr w:type="spellStart"/>
-            <w:r>
-              <w:rPr>
-                <w:rFonts w:ascii="Arial" w:hAnsi="Arial" w:cs="Arial"/>
-                <w:color w:val="000000"/>
-                <w:sz w:val="22"/>
-                <w:szCs w:val="22"/>
-              </w:rPr>
-              <w:t>Codificacion</w:t>
-            </w:r>
-            <w:proofErr w:type="spellEnd"/>
+            <w:r>
+              <w:rPr>
+                <w:rFonts w:ascii="Arial" w:hAnsi="Arial" w:cs="Arial"/>
+                <w:color w:val="000000"/>
+                <w:sz w:val="22"/>
+                <w:szCs w:val="22"/>
+              </w:rPr>
+              <w:t>Codificación</w:t>
+            </w:r>
             <w:r>
               <w:rPr>
                 <w:rFonts w:ascii="Arial" w:hAnsi="Arial" w:cs="Arial"/>
@@ -6831,36 +6931,16 @@
           <w:sz w:val="22"/>
           <w:szCs w:val="22"/>
         </w:rPr>
-        <w:t xml:space="preserve">Un tiempo atrás existía el </w:t>
-      </w:r>
-      <w:proofErr w:type="spellStart"/>
-      <w:r>
-        <w:rPr>
-          <w:rFonts w:ascii="Arial" w:hAnsi="Arial" w:cs="Arial"/>
-          <w:sz w:val="22"/>
-          <w:szCs w:val="22"/>
-        </w:rPr>
-        <w:t>inconvenite</w:t>
-      </w:r>
-      <w:proofErr w:type="spellEnd"/>
-      <w:r>
-        <w:rPr>
-          <w:rFonts w:ascii="Arial" w:hAnsi="Arial" w:cs="Arial"/>
-          <w:sz w:val="22"/>
-          <w:szCs w:val="22"/>
-        </w:rPr>
-        <w:t xml:space="preserve"> de que para proporcionar a los usuarios una aplicación con muchas funcionalidades, esta debía ser de escritorio y había que tener en cuenta el trabajo que llevaba codificar </w:t>
-      </w:r>
-      <w:proofErr w:type="spellStart"/>
-      <w:r>
-        <w:rPr>
-          <w:rFonts w:ascii="Arial" w:hAnsi="Arial" w:cs="Arial"/>
-          <w:sz w:val="22"/>
-          <w:szCs w:val="22"/>
-        </w:rPr>
-        <w:t>mas</w:t>
-      </w:r>
-      <w:proofErr w:type="spellEnd"/>
+        <w:t xml:space="preserve">Un tiempo atrás existía el inconvenite de que para proporcionar a los usuarios una aplicación con muchas funcionalidades, esta debía ser de escritorio y había que tener en cuenta el trabajo que llevaba codificar </w:t>
+      </w:r>
+      <w:r>
+        <w:rPr>
+          <w:rFonts w:ascii="Arial" w:hAnsi="Arial" w:cs="Arial"/>
+          <w:sz w:val="22"/>
+          <w:szCs w:val="22"/>
+        </w:rPr>
+        <w:t>más</w:t>
+      </w:r>
       <w:r>
         <w:rPr>
           <w:rFonts w:ascii="Arial" w:hAnsi="Arial" w:cs="Arial"/>
@@ -6897,31 +6977,21 @@
         </w:rPr>
         <w:t xml:space="preserve"> En la actualidad poseemos mas </w:t>
       </w:r>
-      <w:proofErr w:type="spellStart"/>
-      <w:r>
-        <w:rPr>
-          <w:rFonts w:ascii="Arial" w:hAnsi="Arial" w:cs="Arial"/>
-          <w:sz w:val="22"/>
-          <w:szCs w:val="22"/>
-        </w:rPr>
-        <w:t>opciónes</w:t>
-      </w:r>
-      <w:proofErr w:type="spellEnd"/>
-      <w:r>
-        <w:rPr>
-          <w:rFonts w:ascii="Arial" w:hAnsi="Arial" w:cs="Arial"/>
-          <w:sz w:val="22"/>
-          <w:szCs w:val="22"/>
-        </w:rPr>
-        <w:t>, AJAX</w:t>
-      </w:r>
-      <w:r>
-        <w:rPr>
-          <w:rFonts w:ascii="Arial" w:hAnsi="Arial" w:cs="Arial"/>
-          <w:sz w:val="22"/>
-          <w:szCs w:val="22"/>
-        </w:rPr>
-        <w:t xml:space="preserve"> </w:t>
+      <w:r>
+        <w:rPr>
+          <w:rFonts w:ascii="Arial" w:hAnsi="Arial" w:cs="Arial"/>
+          <w:sz w:val="22"/>
+          <w:szCs w:val="22"/>
+        </w:rPr>
+        <w:t>opciones</w:t>
+      </w:r>
+      <w:r>
+        <w:rPr>
+          <w:rFonts w:ascii="Arial" w:hAnsi="Arial" w:cs="Arial"/>
+          <w:sz w:val="22"/>
+          <w:szCs w:val="22"/>
+        </w:rPr>
+        <w:t xml:space="preserve">, AJAX </w:t>
       </w:r>
       <w:sdt>
         <w:sdtPr>
@@ -6933,6 +7003,7 @@
           <w:id w:val="-1607806420"/>
           <w:citation/>
         </w:sdtPr>
+        <w:sdtEndPr/>
         <w:sdtContent>
           <w:r>
             <w:rPr>
@@ -7022,16 +7093,14 @@
         </w:rPr>
         <w:t xml:space="preserve">El uso de esta técnica también tiene sus inconvenientes, entre ellos nuevos </w:t>
       </w:r>
-      <w:proofErr w:type="spellStart"/>
-      <w:r>
-        <w:rPr>
-          <w:rFonts w:ascii="Arial" w:hAnsi="Arial" w:cs="Arial"/>
-          <w:sz w:val="22"/>
-          <w:szCs w:val="22"/>
-        </w:rPr>
-        <w:t>reiesgos</w:t>
-      </w:r>
-      <w:proofErr w:type="spellEnd"/>
+      <w:r>
+        <w:rPr>
+          <w:rFonts w:ascii="Arial" w:hAnsi="Arial" w:cs="Arial"/>
+          <w:sz w:val="22"/>
+          <w:szCs w:val="22"/>
+        </w:rPr>
+        <w:t>riesgos</w:t>
+      </w:r>
       <w:r>
         <w:rPr>
           <w:rFonts w:ascii="Arial" w:hAnsi="Arial" w:cs="Arial"/>
@@ -7040,16 +7109,14 @@
         </w:rPr>
         <w:t xml:space="preserve"> de seguridad, al exponer una aplicación a la web se incrementa el </w:t>
       </w:r>
-      <w:proofErr w:type="spellStart"/>
-      <w:r>
-        <w:rPr>
-          <w:rFonts w:ascii="Arial" w:hAnsi="Arial" w:cs="Arial"/>
-          <w:sz w:val="22"/>
-          <w:szCs w:val="22"/>
-        </w:rPr>
-        <w:t>numero</w:t>
-      </w:r>
-      <w:proofErr w:type="spellEnd"/>
+      <w:r>
+        <w:rPr>
+          <w:rFonts w:ascii="Arial" w:hAnsi="Arial" w:cs="Arial"/>
+          <w:sz w:val="22"/>
+          <w:szCs w:val="22"/>
+        </w:rPr>
+        <w:t>número</w:t>
+      </w:r>
       <w:r>
         <w:rPr>
           <w:rFonts w:ascii="Arial" w:hAnsi="Arial" w:cs="Arial"/>
@@ -7058,16 +7125,14 @@
         </w:rPr>
         <w:t xml:space="preserve"> de personas que puede acceder a la misma, y nada nos garantiza que una de esas personas intente atentar contra la aplicación y un ataque a un sitio web vulnerable podría dejar expuesta </w:t>
       </w:r>
-      <w:proofErr w:type="spellStart"/>
-      <w:r>
-        <w:rPr>
-          <w:rFonts w:ascii="Arial" w:hAnsi="Arial" w:cs="Arial"/>
-          <w:sz w:val="22"/>
-          <w:szCs w:val="22"/>
-        </w:rPr>
-        <w:t>informacion</w:t>
-      </w:r>
-      <w:proofErr w:type="spellEnd"/>
+      <w:r>
+        <w:rPr>
+          <w:rFonts w:ascii="Arial" w:hAnsi="Arial" w:cs="Arial"/>
+          <w:sz w:val="22"/>
+          <w:szCs w:val="22"/>
+        </w:rPr>
+        <w:t>información</w:t>
+      </w:r>
       <w:r>
         <w:rPr>
           <w:rFonts w:ascii="Arial" w:hAnsi="Arial" w:cs="Arial"/>
@@ -7122,6 +7187,7 @@
           <w:id w:val="-815331274"/>
           <w:citation/>
         </w:sdtPr>
+        <w:sdtEndPr/>
         <w:sdtContent>
           <w:r>
             <w:rPr>
@@ -7235,6 +7301,7 @@
           <w:id w:val="-1169097788"/>
           <w:citation/>
         </w:sdtPr>
+        <w:sdtEndPr/>
         <w:sdtContent>
           <w:r>
             <w:rPr>
@@ -7406,6 +7473,7 @@
           <w:id w:val="863254347"/>
           <w:citation/>
         </w:sdtPr>
+        <w:sdtEndPr/>
         <w:sdtContent>
           <w:r>
             <w:rPr>
@@ -7460,6 +7528,7 @@
           <w:id w:val="333581594"/>
           <w:citation/>
         </w:sdtPr>
+        <w:sdtEndPr/>
         <w:sdtContent>
           <w:r>
             <w:rPr>
@@ -7523,6 +7592,7 @@
           <w:id w:val="552665640"/>
           <w:citation/>
         </w:sdtPr>
+        <w:sdtEndPr/>
         <w:sdtContent>
           <w:r>
             <w:rPr>
@@ -7586,6 +7656,7 @@
           <w:id w:val="-2075110458"/>
           <w:citation/>
         </w:sdtPr>
+        <w:sdtEndPr/>
         <w:sdtContent>
           <w:r>
             <w:rPr>
@@ -7645,7 +7716,23 @@
           <w:sz w:val="22"/>
           <w:szCs w:val="22"/>
         </w:rPr>
-        <w:t xml:space="preserve"> para lo que se hará será controlar las entradas a las funciones de la aplicación</w:t>
+        <w:t xml:space="preserve"> para lo que se controlar</w:t>
+      </w:r>
+      <w:r>
+        <w:rPr>
+          <w:rFonts w:ascii="Arial" w:hAnsi="Arial" w:cs="Arial"/>
+          <w:sz w:val="22"/>
+          <w:szCs w:val="22"/>
+        </w:rPr>
+        <w:t>an</w:t>
+      </w:r>
+      <w:r>
+        <w:rPr>
+          <w:rFonts w:ascii="Arial" w:hAnsi="Arial" w:cs="Arial"/>
+          <w:sz w:val="22"/>
+          <w:szCs w:val="22"/>
+        </w:rPr>
+        <w:t xml:space="preserve"> las entradas a las funciones de la aplicación</w:t>
       </w:r>
       <w:r>
         <w:rPr>
@@ -7689,6 +7776,7 @@
           <w:id w:val="-1521314086"/>
           <w:citation/>
         </w:sdtPr>
+        <w:sdtEndPr/>
         <w:sdtContent>
           <w:r>
             <w:rPr>
@@ -7935,296 +8023,11 @@
     </w:p>
     <w:p>
       <w:pPr>
-        <w:tabs>
-          <w:tab w:val="left" w:pos="720"/>
-        </w:tabs>
-        <w:overflowPunct w:val="0"/>
-        <w:autoSpaceDE w:val="0"/>
-        <w:autoSpaceDN w:val="0"/>
-        <w:adjustRightInd w:val="0"/>
-        <w:spacing w:before="60" w:line="360" w:lineRule="auto"/>
-        <w:ind w:left="1080"/>
-        <w:jc w:val="both"/>
-        <w:textAlignment w:val="baseline"/>
-        <w:rPr>
-          <w:rFonts w:ascii="Arial" w:hAnsi="Arial" w:cs="Arial"/>
-          <w:sz w:val="22"/>
-          <w:szCs w:val="22"/>
-        </w:rPr>
-      </w:pPr>
-      <w:r>
-        <w:rPr>
-          <w:rFonts w:ascii="Arial" w:hAnsi="Arial" w:cs="Arial"/>
-          <w:sz w:val="22"/>
-          <w:szCs w:val="22"/>
-        </w:rPr>
-        <w:t xml:space="preserve">-Aplicar medidas </w:t>
-      </w:r>
-      <w:r>
-        <w:rPr>
-          <w:rFonts w:ascii="Arial" w:hAnsi="Arial" w:cs="Arial"/>
-          <w:sz w:val="22"/>
-          <w:szCs w:val="22"/>
-        </w:rPr>
-        <w:t xml:space="preserve">de protección contra Cross </w:t>
-      </w:r>
-      <w:proofErr w:type="spellStart"/>
-      <w:r>
-        <w:rPr>
-          <w:rFonts w:ascii="Arial" w:hAnsi="Arial" w:cs="Arial"/>
-          <w:sz w:val="22"/>
-          <w:szCs w:val="22"/>
-        </w:rPr>
-        <w:t>Site</w:t>
-      </w:r>
-      <w:proofErr w:type="spellEnd"/>
-      <w:r>
-        <w:rPr>
-          <w:rFonts w:ascii="Arial" w:hAnsi="Arial" w:cs="Arial"/>
-          <w:sz w:val="22"/>
-          <w:szCs w:val="22"/>
-        </w:rPr>
-        <w:t xml:space="preserve"> scripting</w:t>
-      </w:r>
-      <w:r>
-        <w:rPr>
-          <w:rFonts w:ascii="Arial" w:hAnsi="Arial" w:cs="Arial"/>
-          <w:sz w:val="22"/>
-          <w:szCs w:val="22"/>
-        </w:rPr>
-        <w:t>.</w:t>
-      </w:r>
-    </w:p>
-    <w:p>
-      <w:pPr>
-        <w:tabs>
-          <w:tab w:val="left" w:pos="720"/>
-        </w:tabs>
-        <w:overflowPunct w:val="0"/>
-        <w:autoSpaceDE w:val="0"/>
-        <w:autoSpaceDN w:val="0"/>
-        <w:adjustRightInd w:val="0"/>
-        <w:spacing w:before="60" w:line="360" w:lineRule="auto"/>
-        <w:ind w:left="1080"/>
-        <w:jc w:val="both"/>
-        <w:textAlignment w:val="baseline"/>
-        <w:rPr>
-          <w:rFonts w:ascii="Arial" w:hAnsi="Arial" w:cs="Arial"/>
-          <w:sz w:val="22"/>
-          <w:szCs w:val="22"/>
-        </w:rPr>
-      </w:pPr>
-      <w:r>
-        <w:rPr>
-          <w:rFonts w:ascii="Arial" w:hAnsi="Arial" w:cs="Arial"/>
-          <w:sz w:val="22"/>
-          <w:szCs w:val="22"/>
-        </w:rPr>
-        <w:t>-pro</w:t>
-      </w:r>
-      <w:r>
-        <w:rPr>
-          <w:rFonts w:ascii="Arial" w:hAnsi="Arial" w:cs="Arial"/>
-          <w:sz w:val="22"/>
-          <w:szCs w:val="22"/>
-        </w:rPr>
-        <w:t>fundizar el estudio de conceptos de seguridad web</w:t>
-      </w:r>
-      <w:r>
-        <w:rPr>
-          <w:rFonts w:ascii="Arial" w:hAnsi="Arial" w:cs="Arial"/>
-          <w:sz w:val="22"/>
-          <w:szCs w:val="22"/>
-        </w:rPr>
-        <w:t>.</w:t>
-      </w:r>
-      <w:r>
-        <w:rPr>
-          <w:rFonts w:ascii="Arial" w:hAnsi="Arial" w:cs="Arial"/>
-          <w:sz w:val="22"/>
-          <w:szCs w:val="22"/>
-        </w:rPr>
-        <w:t xml:space="preserve">  </w:t>
-      </w:r>
-    </w:p>
-    <w:p>
-      <w:pPr>
-        <w:tabs>
-          <w:tab w:val="left" w:pos="720"/>
-        </w:tabs>
-        <w:overflowPunct w:val="0"/>
-        <w:autoSpaceDE w:val="0"/>
-        <w:autoSpaceDN w:val="0"/>
-        <w:adjustRightInd w:val="0"/>
-        <w:spacing w:before="60" w:line="360" w:lineRule="auto"/>
-        <w:ind w:left="1080"/>
-        <w:jc w:val="both"/>
-        <w:textAlignment w:val="baseline"/>
-        <w:rPr>
-          <w:rFonts w:ascii="Arial" w:hAnsi="Arial" w:cs="Arial"/>
-          <w:sz w:val="22"/>
-          <w:szCs w:val="22"/>
-        </w:rPr>
-      </w:pPr>
-      <w:r>
-        <w:rPr>
-          <w:rFonts w:ascii="Arial" w:hAnsi="Arial" w:cs="Arial"/>
-          <w:sz w:val="22"/>
-          <w:szCs w:val="22"/>
-        </w:rPr>
-        <w:t xml:space="preserve">-Aplicar medidas </w:t>
-      </w:r>
-      <w:r>
-        <w:rPr>
-          <w:rFonts w:ascii="Arial" w:hAnsi="Arial" w:cs="Arial"/>
-          <w:sz w:val="22"/>
-          <w:szCs w:val="22"/>
-        </w:rPr>
-        <w:t>del</w:t>
-      </w:r>
-      <w:r>
-        <w:rPr>
-          <w:rFonts w:ascii="Arial" w:hAnsi="Arial" w:cs="Arial"/>
-          <w:sz w:val="22"/>
-          <w:szCs w:val="22"/>
-        </w:rPr>
-        <w:t xml:space="preserve"> lado del</w:t>
-      </w:r>
-      <w:r>
-        <w:rPr>
-          <w:rFonts w:ascii="Arial" w:hAnsi="Arial" w:cs="Arial"/>
-          <w:sz w:val="22"/>
-          <w:szCs w:val="22"/>
-        </w:rPr>
-        <w:t xml:space="preserve"> servidor web para aumentar la seguridad de la aplicación</w:t>
-      </w:r>
-      <w:r>
-        <w:rPr>
-          <w:rFonts w:ascii="Arial" w:hAnsi="Arial" w:cs="Arial"/>
-          <w:sz w:val="22"/>
-          <w:szCs w:val="22"/>
-        </w:rPr>
-        <w:t>.</w:t>
-      </w:r>
-    </w:p>
-    <w:p>
-      <w:pPr>
-        <w:tabs>
-          <w:tab w:val="left" w:pos="720"/>
-        </w:tabs>
-        <w:overflowPunct w:val="0"/>
-        <w:autoSpaceDE w:val="0"/>
-        <w:autoSpaceDN w:val="0"/>
-        <w:adjustRightInd w:val="0"/>
-        <w:spacing w:before="60" w:line="360" w:lineRule="auto"/>
-        <w:ind w:left="1080"/>
-        <w:jc w:val="both"/>
-        <w:textAlignment w:val="baseline"/>
-        <w:rPr>
-          <w:rFonts w:ascii="Arial" w:hAnsi="Arial" w:cs="Arial"/>
-          <w:sz w:val="22"/>
-          <w:szCs w:val="22"/>
-        </w:rPr>
-      </w:pPr>
-      <w:r>
-        <w:rPr>
-          <w:rFonts w:ascii="Arial" w:hAnsi="Arial" w:cs="Arial"/>
-          <w:sz w:val="22"/>
-          <w:szCs w:val="22"/>
-        </w:rPr>
-        <w:t xml:space="preserve">-Implementar </w:t>
-      </w:r>
-      <w:r>
-        <w:rPr>
-          <w:rFonts w:ascii="Arial" w:hAnsi="Arial" w:cs="Arial"/>
-          <w:sz w:val="22"/>
-          <w:szCs w:val="22"/>
-        </w:rPr>
-        <w:t xml:space="preserve">un </w:t>
-      </w:r>
-      <w:proofErr w:type="spellStart"/>
-      <w:r>
-        <w:rPr>
-          <w:rFonts w:ascii="Arial" w:hAnsi="Arial" w:cs="Arial"/>
-          <w:sz w:val="22"/>
-          <w:szCs w:val="22"/>
-        </w:rPr>
-        <w:t>framework</w:t>
-      </w:r>
-      <w:proofErr w:type="spellEnd"/>
-      <w:r>
-        <w:rPr>
-          <w:rFonts w:ascii="Arial" w:hAnsi="Arial" w:cs="Arial"/>
-          <w:sz w:val="22"/>
-          <w:szCs w:val="22"/>
-        </w:rPr>
-        <w:t xml:space="preserve"> para aumentar la seguridad, crear una aplicación estructurada, y con  un código legible y </w:t>
-      </w:r>
-      <w:proofErr w:type="spellStart"/>
-      <w:r>
-        <w:rPr>
-          <w:rFonts w:ascii="Arial" w:hAnsi="Arial" w:cs="Arial"/>
-          <w:sz w:val="22"/>
-          <w:szCs w:val="22"/>
-        </w:rPr>
-        <w:t>mantenible</w:t>
-      </w:r>
-      <w:proofErr w:type="spellEnd"/>
-      <w:r>
-        <w:rPr>
-          <w:rFonts w:ascii="Arial" w:hAnsi="Arial" w:cs="Arial"/>
-          <w:sz w:val="22"/>
-          <w:szCs w:val="22"/>
-        </w:rPr>
-        <w:t>.</w:t>
-      </w:r>
-    </w:p>
-    <w:p>
-      <w:pPr>
-        <w:tabs>
-          <w:tab w:val="left" w:pos="720"/>
-        </w:tabs>
-        <w:overflowPunct w:val="0"/>
-        <w:autoSpaceDE w:val="0"/>
-        <w:autoSpaceDN w:val="0"/>
-        <w:adjustRightInd w:val="0"/>
-        <w:spacing w:before="60" w:line="360" w:lineRule="auto"/>
-        <w:ind w:left="1080"/>
-        <w:jc w:val="both"/>
-        <w:textAlignment w:val="baseline"/>
-        <w:rPr>
-          <w:rFonts w:ascii="Arial" w:hAnsi="Arial" w:cs="Arial"/>
-          <w:sz w:val="22"/>
-          <w:szCs w:val="22"/>
-        </w:rPr>
-      </w:pPr>
-      <w:r>
-        <w:rPr>
-          <w:rFonts w:ascii="Arial" w:hAnsi="Arial" w:cs="Arial"/>
-          <w:sz w:val="22"/>
-          <w:szCs w:val="22"/>
-        </w:rPr>
-        <w:t>-Dise</w:t>
-      </w:r>
-      <w:r>
-        <w:rPr>
-          <w:rFonts w:ascii="Arial" w:hAnsi="Arial" w:cs="Arial"/>
-          <w:sz w:val="22"/>
-          <w:szCs w:val="22"/>
-        </w:rPr>
-        <w:t>ñ</w:t>
-      </w:r>
-      <w:r>
-        <w:rPr>
-          <w:rFonts w:ascii="Arial" w:hAnsi="Arial" w:cs="Arial"/>
-          <w:sz w:val="22"/>
-          <w:szCs w:val="22"/>
-        </w:rPr>
-        <w:t>ar y desarrollar una base de datos.</w:t>
-      </w:r>
-    </w:p>
-    <w:p>
-      <w:pPr>
+        <w:pStyle w:val="Prrafodelista"/>
+        <w:numPr>
+          <w:ilvl w:val="0"/>
+          <w:numId w:val="3"/>
+        </w:numPr>
         <w:tabs>
           <w:tab w:val="left" w:pos="720"/>
         </w:tabs>
@@ -8241,6 +8044,284 @@
           <w:szCs w:val="22"/>
         </w:rPr>
       </w:pPr>
+      <w:r>
+        <w:rPr>
+          <w:rFonts w:ascii="Arial" w:hAnsi="Arial" w:cs="Arial"/>
+          <w:sz w:val="22"/>
+          <w:szCs w:val="22"/>
+        </w:rPr>
+        <w:t>Dise</w:t>
+      </w:r>
+      <w:r>
+        <w:rPr>
+          <w:rFonts w:ascii="Arial" w:hAnsi="Arial" w:cs="Arial"/>
+          <w:sz w:val="22"/>
+          <w:szCs w:val="22"/>
+        </w:rPr>
+        <w:t>ñ</w:t>
+      </w:r>
+      <w:r>
+        <w:rPr>
+          <w:rFonts w:ascii="Arial" w:hAnsi="Arial" w:cs="Arial"/>
+          <w:sz w:val="22"/>
+          <w:szCs w:val="22"/>
+        </w:rPr>
+        <w:t>ar y desarrollar una base de datos.</w:t>
+      </w:r>
+    </w:p>
+    <w:p>
+      <w:pPr>
+        <w:pStyle w:val="Prrafodelista"/>
+        <w:numPr>
+          <w:ilvl w:val="0"/>
+          <w:numId w:val="3"/>
+        </w:numPr>
+        <w:tabs>
+          <w:tab w:val="left" w:pos="720"/>
+        </w:tabs>
+        <w:overflowPunct w:val="0"/>
+        <w:autoSpaceDE w:val="0"/>
+        <w:autoSpaceDN w:val="0"/>
+        <w:adjustRightInd w:val="0"/>
+        <w:spacing w:before="60" w:line="360" w:lineRule="auto"/>
+        <w:jc w:val="both"/>
+        <w:textAlignment w:val="baseline"/>
+        <w:rPr>
+          <w:rFonts w:ascii="Arial" w:hAnsi="Arial" w:cs="Arial"/>
+          <w:sz w:val="22"/>
+          <w:szCs w:val="22"/>
+        </w:rPr>
+      </w:pPr>
+      <w:r>
+        <w:rPr>
+          <w:rFonts w:ascii="Arial" w:hAnsi="Arial" w:cs="Arial"/>
+          <w:sz w:val="22"/>
+          <w:szCs w:val="22"/>
+        </w:rPr>
+        <w:t>pro</w:t>
+      </w:r>
+      <w:r>
+        <w:rPr>
+          <w:rFonts w:ascii="Arial" w:hAnsi="Arial" w:cs="Arial"/>
+          <w:sz w:val="22"/>
+          <w:szCs w:val="22"/>
+        </w:rPr>
+        <w:t>fundizar el estudio de conceptos de seguridad web</w:t>
+      </w:r>
+      <w:r>
+        <w:rPr>
+          <w:rFonts w:ascii="Arial" w:hAnsi="Arial" w:cs="Arial"/>
+          <w:sz w:val="22"/>
+          <w:szCs w:val="22"/>
+        </w:rPr>
+        <w:t>.</w:t>
+      </w:r>
+    </w:p>
+    <w:p>
+      <w:pPr>
+        <w:pStyle w:val="Prrafodelista"/>
+        <w:numPr>
+          <w:ilvl w:val="0"/>
+          <w:numId w:val="3"/>
+        </w:numPr>
+        <w:tabs>
+          <w:tab w:val="left" w:pos="720"/>
+        </w:tabs>
+        <w:overflowPunct w:val="0"/>
+        <w:autoSpaceDE w:val="0"/>
+        <w:autoSpaceDN w:val="0"/>
+        <w:adjustRightInd w:val="0"/>
+        <w:spacing w:before="60" w:line="360" w:lineRule="auto"/>
+        <w:jc w:val="both"/>
+        <w:textAlignment w:val="baseline"/>
+        <w:rPr>
+          <w:rFonts w:ascii="Arial" w:hAnsi="Arial" w:cs="Arial"/>
+          <w:sz w:val="22"/>
+          <w:szCs w:val="22"/>
+        </w:rPr>
+      </w:pPr>
+      <w:r>
+        <w:rPr>
+          <w:rFonts w:ascii="Arial" w:hAnsi="Arial" w:cs="Arial"/>
+          <w:sz w:val="22"/>
+          <w:szCs w:val="22"/>
+        </w:rPr>
+        <w:t xml:space="preserve">Aplicar medidas </w:t>
+      </w:r>
+      <w:r>
+        <w:rPr>
+          <w:rFonts w:ascii="Arial" w:hAnsi="Arial" w:cs="Arial"/>
+          <w:sz w:val="22"/>
+          <w:szCs w:val="22"/>
+        </w:rPr>
+        <w:t xml:space="preserve">de protección contra Cross </w:t>
+      </w:r>
+      <w:proofErr w:type="spellStart"/>
+      <w:r>
+        <w:rPr>
+          <w:rFonts w:ascii="Arial" w:hAnsi="Arial" w:cs="Arial"/>
+          <w:sz w:val="22"/>
+          <w:szCs w:val="22"/>
+        </w:rPr>
+        <w:t>Site</w:t>
+      </w:r>
+      <w:proofErr w:type="spellEnd"/>
+      <w:r>
+        <w:rPr>
+          <w:rFonts w:ascii="Arial" w:hAnsi="Arial" w:cs="Arial"/>
+          <w:sz w:val="22"/>
+          <w:szCs w:val="22"/>
+        </w:rPr>
+        <w:t xml:space="preserve"> scripting</w:t>
+      </w:r>
+      <w:r>
+        <w:rPr>
+          <w:rFonts w:ascii="Arial" w:hAnsi="Arial" w:cs="Arial"/>
+          <w:sz w:val="22"/>
+          <w:szCs w:val="22"/>
+        </w:rPr>
+        <w:t>.</w:t>
+      </w:r>
+    </w:p>
+    <w:p>
+      <w:pPr>
+        <w:pStyle w:val="Prrafodelista"/>
+        <w:numPr>
+          <w:ilvl w:val="0"/>
+          <w:numId w:val="3"/>
+        </w:numPr>
+        <w:tabs>
+          <w:tab w:val="left" w:pos="720"/>
+        </w:tabs>
+        <w:overflowPunct w:val="0"/>
+        <w:autoSpaceDE w:val="0"/>
+        <w:autoSpaceDN w:val="0"/>
+        <w:adjustRightInd w:val="0"/>
+        <w:spacing w:before="60" w:line="360" w:lineRule="auto"/>
+        <w:jc w:val="both"/>
+        <w:textAlignment w:val="baseline"/>
+        <w:rPr>
+          <w:rFonts w:ascii="Arial" w:hAnsi="Arial" w:cs="Arial"/>
+          <w:sz w:val="22"/>
+          <w:szCs w:val="22"/>
+        </w:rPr>
+      </w:pPr>
+      <w:r>
+        <w:rPr>
+          <w:rFonts w:ascii="Arial" w:hAnsi="Arial" w:cs="Arial"/>
+          <w:sz w:val="22"/>
+          <w:szCs w:val="22"/>
+        </w:rPr>
+        <w:t xml:space="preserve">Aplicar medidas </w:t>
+      </w:r>
+      <w:r>
+        <w:rPr>
+          <w:rFonts w:ascii="Arial" w:hAnsi="Arial" w:cs="Arial"/>
+          <w:sz w:val="22"/>
+          <w:szCs w:val="22"/>
+        </w:rPr>
+        <w:t>del</w:t>
+      </w:r>
+      <w:r>
+        <w:rPr>
+          <w:rFonts w:ascii="Arial" w:hAnsi="Arial" w:cs="Arial"/>
+          <w:sz w:val="22"/>
+          <w:szCs w:val="22"/>
+        </w:rPr>
+        <w:t xml:space="preserve"> lado del</w:t>
+      </w:r>
+      <w:r>
+        <w:rPr>
+          <w:rFonts w:ascii="Arial" w:hAnsi="Arial" w:cs="Arial"/>
+          <w:sz w:val="22"/>
+          <w:szCs w:val="22"/>
+        </w:rPr>
+        <w:t xml:space="preserve"> servidor web para aumentar la seguridad de la aplicación</w:t>
+      </w:r>
+      <w:r>
+        <w:rPr>
+          <w:rFonts w:ascii="Arial" w:hAnsi="Arial" w:cs="Arial"/>
+          <w:sz w:val="22"/>
+          <w:szCs w:val="22"/>
+        </w:rPr>
+        <w:t>.</w:t>
+      </w:r>
+    </w:p>
+    <w:p>
+      <w:pPr>
+        <w:pStyle w:val="Prrafodelista"/>
+        <w:numPr>
+          <w:ilvl w:val="0"/>
+          <w:numId w:val="3"/>
+        </w:numPr>
+        <w:tabs>
+          <w:tab w:val="left" w:pos="720"/>
+        </w:tabs>
+        <w:overflowPunct w:val="0"/>
+        <w:autoSpaceDE w:val="0"/>
+        <w:autoSpaceDN w:val="0"/>
+        <w:adjustRightInd w:val="0"/>
+        <w:spacing w:before="60" w:line="360" w:lineRule="auto"/>
+        <w:jc w:val="both"/>
+        <w:textAlignment w:val="baseline"/>
+        <w:rPr>
+          <w:rFonts w:ascii="Arial" w:hAnsi="Arial" w:cs="Arial"/>
+          <w:sz w:val="22"/>
+          <w:szCs w:val="22"/>
+        </w:rPr>
+      </w:pPr>
+      <w:r>
+        <w:rPr>
+          <w:rFonts w:ascii="Arial" w:hAnsi="Arial" w:cs="Arial"/>
+          <w:sz w:val="22"/>
+          <w:szCs w:val="22"/>
+        </w:rPr>
+        <w:t xml:space="preserve">Implementar </w:t>
+      </w:r>
+      <w:r>
+        <w:rPr>
+          <w:rFonts w:ascii="Arial" w:hAnsi="Arial" w:cs="Arial"/>
+          <w:sz w:val="22"/>
+          <w:szCs w:val="22"/>
+        </w:rPr>
+        <w:t xml:space="preserve">un </w:t>
+      </w:r>
+      <w:proofErr w:type="spellStart"/>
+      <w:r>
+        <w:rPr>
+          <w:rFonts w:ascii="Arial" w:hAnsi="Arial" w:cs="Arial"/>
+          <w:sz w:val="22"/>
+          <w:szCs w:val="22"/>
+        </w:rPr>
+        <w:t>framework</w:t>
+      </w:r>
+      <w:proofErr w:type="spellEnd"/>
+      <w:r>
+        <w:rPr>
+          <w:rFonts w:ascii="Arial" w:hAnsi="Arial" w:cs="Arial"/>
+          <w:sz w:val="22"/>
+          <w:szCs w:val="22"/>
+        </w:rPr>
+        <w:t xml:space="preserve"> para aumentar la seguridad, crear una aplicación estructurada, y con  un código legible y </w:t>
+      </w:r>
+      <w:proofErr w:type="spellStart"/>
+      <w:r>
+        <w:rPr>
+          <w:rFonts w:ascii="Arial" w:hAnsi="Arial" w:cs="Arial"/>
+          <w:sz w:val="22"/>
+          <w:szCs w:val="22"/>
+        </w:rPr>
+        <w:t>mantenible</w:t>
+      </w:r>
+      <w:proofErr w:type="spellEnd"/>
+      <w:r>
+        <w:rPr>
+          <w:rFonts w:ascii="Arial" w:hAnsi="Arial" w:cs="Arial"/>
+          <w:sz w:val="22"/>
+          <w:szCs w:val="22"/>
+        </w:rPr>
+        <w:t>.</w:t>
+      </w:r>
     </w:p>
     <w:p>
       <w:pPr>
@@ -8340,6 +8421,7 @@
           <w:id w:val="-1469886515"/>
           <w:citation/>
         </w:sdtPr>
+        <w:sdtEndPr/>
         <w:sdtContent>
           <w:r>
             <w:rPr>
@@ -8401,16 +8483,14 @@
         </w:rPr>
         <w:t xml:space="preserve"> o se desconoce si existen medidas de seguridad y se debe considerar que se puede llegar a una base de datos a </w:t>
       </w:r>
-      <w:proofErr w:type="spellStart"/>
-      <w:r>
-        <w:rPr>
-          <w:rFonts w:ascii="Arial" w:hAnsi="Arial" w:cs="Arial"/>
-          <w:sz w:val="22"/>
-          <w:szCs w:val="22"/>
-        </w:rPr>
-        <w:t>travez</w:t>
-      </w:r>
-      <w:proofErr w:type="spellEnd"/>
+      <w:r>
+        <w:rPr>
+          <w:rFonts w:ascii="Arial" w:hAnsi="Arial" w:cs="Arial"/>
+          <w:sz w:val="22"/>
+          <w:szCs w:val="22"/>
+        </w:rPr>
+        <w:t>través</w:t>
+      </w:r>
       <w:r>
         <w:rPr>
           <w:rFonts w:ascii="Arial" w:hAnsi="Arial" w:cs="Arial"/>
@@ -8511,7 +8591,7 @@
           <w:sz w:val="22"/>
           <w:szCs w:val="22"/>
         </w:rPr>
-        <w:t xml:space="preserve">s cuales a pesar de que </w:t>
+        <w:t xml:space="preserve">s cuales a pesar de que son riesgos desde ya hace muchos años, se puede ver en las encuestas de </w:t>
       </w:r>
       <w:r>
         <w:rPr>
@@ -8520,25 +8600,7 @@
           <w:szCs w:val="22"/>
         </w:rPr>
         <w:lastRenderedPageBreak/>
-        <w:t xml:space="preserve">son riesgos desde ya hace muchos años, se puede ver en las encuestas de </w:t>
-      </w:r>
-      <w:proofErr w:type="spellStart"/>
-      <w:r>
-        <w:rPr>
-          <w:rFonts w:ascii="Arial" w:hAnsi="Arial" w:cs="Arial"/>
-          <w:sz w:val="22"/>
-          <w:szCs w:val="22"/>
-        </w:rPr>
-        <w:t>WhiteHat</w:t>
-      </w:r>
-      <w:proofErr w:type="spellEnd"/>
-      <w:r>
-        <w:rPr>
-          <w:rFonts w:ascii="Arial" w:hAnsi="Arial" w:cs="Arial"/>
-          <w:sz w:val="22"/>
-          <w:szCs w:val="22"/>
-        </w:rPr>
-        <w:t xml:space="preserve"> </w:t>
+        <w:t xml:space="preserve">WhiteHat </w:t>
       </w:r>
       <w:sdt>
         <w:sdtPr>
@@ -8550,6 +8612,7 @@
           <w:id w:val="-1691685818"/>
           <w:citation/>
         </w:sdtPr>
+        <w:sdtEndPr/>
         <w:sdtContent>
           <w:r>
             <w:rPr>
@@ -8636,6 +8699,7 @@
           <w:id w:val="-216201964"/>
           <w:citation/>
         </w:sdtPr>
+        <w:sdtEndPr/>
         <w:sdtContent>
           <w:r>
             <w:rPr>
@@ -8897,6 +8961,7 @@
           <w:id w:val="-1030017905"/>
           <w:citation/>
         </w:sdtPr>
+        <w:sdtEndPr/>
         <w:sdtContent>
           <w:r>
             <w:rPr>
@@ -8951,6 +9016,7 @@
           <w:id w:val="-788597200"/>
           <w:citation/>
         </w:sdtPr>
+        <w:sdtEndPr/>
         <w:sdtContent>
           <w:r>
             <w:rPr>
@@ -9012,16 +9078,14 @@
         </w:rPr>
         <w:t xml:space="preserve"> sobre el cual se realizaran cambios. Al ser un proyecto individual no se realizara programación de a pares. A demás la etapa de análisis de cada una de las iteraciones se </w:t>
       </w:r>
-      <w:proofErr w:type="spellStart"/>
-      <w:r>
-        <w:rPr>
-          <w:rFonts w:ascii="Arial" w:hAnsi="Arial" w:cs="Arial"/>
-          <w:sz w:val="22"/>
-          <w:szCs w:val="22"/>
-        </w:rPr>
-        <w:t>vera</w:t>
-      </w:r>
-      <w:proofErr w:type="spellEnd"/>
+      <w:r>
+        <w:rPr>
+          <w:rFonts w:ascii="Arial" w:hAnsi="Arial" w:cs="Arial"/>
+          <w:sz w:val="22"/>
+          <w:szCs w:val="22"/>
+        </w:rPr>
+        <w:t>verá</w:t>
+      </w:r>
       <w:r>
         <w:rPr>
           <w:rFonts w:ascii="Arial" w:hAnsi="Arial" w:cs="Arial"/>
@@ -9040,6 +9104,7 @@
           <w:id w:val="-730929014"/>
           <w:citation/>
         </w:sdtPr>
+        <w:sdtEndPr/>
         <w:sdtContent>
           <w:r>
             <w:rPr>
@@ -9125,77 +9190,15 @@
           <w:sz w:val="22"/>
           <w:szCs w:val="22"/>
         </w:rPr>
-        <w:t xml:space="preserve">En la tapa de análisis también se </w:t>
-      </w:r>
-      <w:proofErr w:type="spellStart"/>
-      <w:r>
-        <w:rPr>
-          <w:rFonts w:ascii="Arial" w:hAnsi="Arial" w:cs="Arial"/>
-          <w:sz w:val="22"/>
-          <w:szCs w:val="22"/>
-        </w:rPr>
-        <w:t>anadira</w:t>
-      </w:r>
-      <w:proofErr w:type="spellEnd"/>
-      <w:r>
-        <w:rPr>
-          <w:rFonts w:ascii="Arial" w:hAnsi="Arial" w:cs="Arial"/>
-          <w:sz w:val="22"/>
-          <w:szCs w:val="22"/>
-        </w:rPr>
-        <w:t xml:space="preserve"> un análisis de riesgos basado en [</w:t>
-      </w:r>
-      <w:proofErr w:type="spellStart"/>
-      <w:r>
-        <w:rPr>
-          <w:rFonts w:ascii="Arial" w:hAnsi="Arial" w:cs="Arial"/>
-          <w:sz w:val="22"/>
-          <w:szCs w:val="22"/>
-        </w:rPr>
-        <w:t>dread</w:t>
-      </w:r>
-      <w:proofErr w:type="spellEnd"/>
-      <w:r>
-        <w:rPr>
-          <w:rFonts w:ascii="Arial" w:hAnsi="Arial" w:cs="Arial"/>
-          <w:sz w:val="22"/>
-          <w:szCs w:val="22"/>
-        </w:rPr>
-        <w:t>/</w:t>
-      </w:r>
-      <w:proofErr w:type="spellStart"/>
-      <w:r>
-        <w:rPr>
-          <w:rFonts w:ascii="Arial" w:hAnsi="Arial" w:cs="Arial"/>
-          <w:sz w:val="22"/>
-          <w:szCs w:val="22"/>
-        </w:rPr>
-        <w:t>stride</w:t>
-      </w:r>
-      <w:proofErr w:type="spellEnd"/>
-      <w:r>
-        <w:rPr>
-          <w:rFonts w:ascii="Arial" w:hAnsi="Arial" w:cs="Arial"/>
-          <w:sz w:val="22"/>
-          <w:szCs w:val="22"/>
-        </w:rPr>
-        <w:t>] y</w:t>
-      </w:r>
-      <w:r>
-        <w:rPr>
-          <w:rFonts w:ascii="Arial" w:hAnsi="Arial" w:cs="Arial"/>
-          <w:sz w:val="22"/>
-          <w:szCs w:val="22"/>
-        </w:rPr>
-        <w:t xml:space="preserve"> </w:t>
-      </w:r>
-      <w:r>
-        <w:rPr>
-          <w:rFonts w:ascii="Arial" w:hAnsi="Arial" w:cs="Arial"/>
-          <w:sz w:val="22"/>
-          <w:szCs w:val="22"/>
-        </w:rPr>
-        <w:t xml:space="preserve">en la etapa de desarrollo </w:t>
+        <w:t>En</w:t>
+      </w:r>
+      <w:r>
+        <w:rPr>
+          <w:rFonts w:ascii="Arial" w:hAnsi="Arial" w:cs="Arial"/>
+          <w:sz w:val="22"/>
+          <w:szCs w:val="22"/>
+        </w:rPr>
+        <w:t xml:space="preserve"> la etapa de desarrollo </w:t>
       </w:r>
       <w:r>
         <w:rPr>
@@ -9215,6 +9218,7 @@
           <w:id w:val="-202334332"/>
           <w:citation/>
         </w:sdtPr>
+        <w:sdtEndPr/>
         <w:sdtContent>
           <w:r>
             <w:rPr>
@@ -9344,76 +9348,48 @@
           <w:sz w:val="22"/>
           <w:szCs w:val="22"/>
         </w:rPr>
+        <w:t>El trabajo se  desarrollara principalmente de forma independiente,</w:t>
+      </w:r>
+      <w:r>
+        <w:rPr>
+          <w:rFonts w:ascii="Arial" w:hAnsi="Arial" w:cs="Arial"/>
+          <w:sz w:val="22"/>
+          <w:szCs w:val="22"/>
+        </w:rPr>
+        <w:t xml:space="preserve"> y se trabajara </w:t>
+      </w:r>
+      <w:r>
+        <w:rPr>
+          <w:rFonts w:ascii="Arial" w:hAnsi="Arial" w:cs="Arial"/>
+          <w:sz w:val="22"/>
+          <w:szCs w:val="22"/>
+        </w:rPr>
+        <w:t>consultando a los futuros usuarios de la aplicación</w:t>
+      </w:r>
+      <w:r>
+        <w:rPr>
+          <w:rFonts w:ascii="Arial" w:hAnsi="Arial" w:cs="Arial"/>
+          <w:sz w:val="22"/>
+          <w:szCs w:val="22"/>
+        </w:rPr>
+        <w:t xml:space="preserve"> con cliente, en vez de con </w:t>
+      </w:r>
+      <w:r>
+        <w:rPr>
+          <w:rFonts w:ascii="Arial" w:hAnsi="Arial" w:cs="Arial"/>
+          <w:sz w:val="22"/>
+          <w:szCs w:val="22"/>
+        </w:rPr>
         <w:lastRenderedPageBreak/>
-        <w:t>El trabajo se  desarrollara principalmente de forma independiente,</w:t>
-      </w:r>
-      <w:r>
-        <w:rPr>
-          <w:rFonts w:ascii="Arial" w:hAnsi="Arial" w:cs="Arial"/>
-          <w:sz w:val="22"/>
-          <w:szCs w:val="22"/>
-        </w:rPr>
-        <w:t xml:space="preserve"> y se trabajara </w:t>
-      </w:r>
-      <w:r>
-        <w:rPr>
-          <w:rFonts w:ascii="Arial" w:hAnsi="Arial" w:cs="Arial"/>
-          <w:sz w:val="22"/>
-          <w:szCs w:val="22"/>
-        </w:rPr>
-        <w:t>consultando a los futuros usuarios de la aplicación</w:t>
-      </w:r>
-      <w:r>
-        <w:rPr>
-          <w:rFonts w:ascii="Arial" w:hAnsi="Arial" w:cs="Arial"/>
-          <w:sz w:val="22"/>
-          <w:szCs w:val="22"/>
-        </w:rPr>
-        <w:t xml:space="preserve"> con cliente, en vez de con cliente </w:t>
-      </w:r>
-      <w:proofErr w:type="spellStart"/>
-      <w:r>
-        <w:rPr>
-          <w:rFonts w:ascii="Arial" w:hAnsi="Arial" w:cs="Arial"/>
-          <w:sz w:val="22"/>
-          <w:szCs w:val="22"/>
-        </w:rPr>
-        <w:t>ín</w:t>
-      </w:r>
-      <w:proofErr w:type="spellEnd"/>
-      <w:r>
-        <w:rPr>
-          <w:rFonts w:ascii="Arial" w:hAnsi="Arial" w:cs="Arial"/>
-          <w:sz w:val="22"/>
-          <w:szCs w:val="22"/>
-        </w:rPr>
-        <w:t xml:space="preserve"> situ como propone la metodología XP</w:t>
-      </w:r>
-      <w:r>
-        <w:rPr>
-          <w:rFonts w:ascii="Arial" w:hAnsi="Arial" w:cs="Arial"/>
-          <w:sz w:val="22"/>
-          <w:szCs w:val="22"/>
-        </w:rPr>
-        <w:t xml:space="preserve">,  y acudiendo a la </w:t>
-      </w:r>
-      <w:proofErr w:type="spellStart"/>
-      <w:r>
-        <w:rPr>
-          <w:rFonts w:ascii="Arial" w:hAnsi="Arial" w:cs="Arial"/>
-          <w:sz w:val="22"/>
-          <w:szCs w:val="22"/>
-        </w:rPr>
-        <w:t>FaCENA</w:t>
-      </w:r>
-      <w:proofErr w:type="spellEnd"/>
-      <w:r>
-        <w:rPr>
-          <w:rFonts w:ascii="Arial" w:hAnsi="Arial" w:cs="Arial"/>
-          <w:sz w:val="22"/>
-          <w:szCs w:val="22"/>
-        </w:rPr>
-        <w:t xml:space="preserve"> para consultas a</w:t>
+        <w:t>cliente ín situ como propone la metodología XP</w:t>
+      </w:r>
+      <w:r>
+        <w:rPr>
+          <w:rFonts w:ascii="Arial" w:hAnsi="Arial" w:cs="Arial"/>
+          <w:sz w:val="22"/>
+          <w:szCs w:val="22"/>
+        </w:rPr>
+        <w:t>,  y acudiendo a la FaCENA para consultas a</w:t>
       </w:r>
       <w:r>
         <w:rPr>
@@ -9539,25 +9515,7 @@
           <w:sz w:val="22"/>
           <w:szCs w:val="22"/>
         </w:rPr>
-        <w:t xml:space="preserve">Como recursos informáticos hará uso de una computadora en la cual se programara con HTML, PHP y JavaScript con el uso un </w:t>
-      </w:r>
-      <w:proofErr w:type="spellStart"/>
-      <w:r>
-        <w:rPr>
-          <w:rFonts w:ascii="Arial" w:hAnsi="Arial" w:cs="Arial"/>
-          <w:sz w:val="22"/>
-          <w:szCs w:val="22"/>
-        </w:rPr>
-        <w:t>framework</w:t>
-      </w:r>
-      <w:proofErr w:type="spellEnd"/>
-      <w:r>
-        <w:rPr>
-          <w:rFonts w:ascii="Arial" w:hAnsi="Arial" w:cs="Arial"/>
-          <w:sz w:val="22"/>
-          <w:szCs w:val="22"/>
-        </w:rPr>
-        <w:t xml:space="preserve"> </w:t>
+        <w:t xml:space="preserve">Como recursos informáticos hará uso de una computadora en la cual se programara con HTML, PHP y JavaScript con el uso un framework </w:t>
       </w:r>
       <w:r>
         <w:rPr>
@@ -9581,18 +9539,8 @@
           <w:sz w:val="22"/>
           <w:szCs w:val="22"/>
         </w:rPr>
-        <w:t xml:space="preserve"> como para </w:t>
-      </w:r>
-      <w:proofErr w:type="spellStart"/>
-      <w:r>
-        <w:rPr>
-          <w:rFonts w:ascii="Arial" w:hAnsi="Arial" w:cs="Arial"/>
-          <w:sz w:val="22"/>
-          <w:szCs w:val="22"/>
-        </w:rPr>
-        <w:t>javascript</w:t>
-      </w:r>
-      <w:proofErr w:type="spellEnd"/>
+        <w:t xml:space="preserve"> como para javascript</w:t>
+      </w:r>
       <w:r>
         <w:rPr>
           <w:rFonts w:ascii="Arial" w:hAnsi="Arial" w:cs="Arial"/>
@@ -9615,25 +9563,7 @@
           <w:sz w:val="22"/>
           <w:szCs w:val="22"/>
         </w:rPr>
-        <w:t xml:space="preserve"> datos  </w:t>
-      </w:r>
-      <w:proofErr w:type="spellStart"/>
-      <w:r>
-        <w:rPr>
-          <w:rFonts w:ascii="Arial" w:hAnsi="Arial" w:cs="Arial"/>
-          <w:sz w:val="22"/>
-          <w:szCs w:val="22"/>
-        </w:rPr>
-        <w:t>Mysql</w:t>
-      </w:r>
-      <w:proofErr w:type="spellEnd"/>
-      <w:r>
-        <w:rPr>
-          <w:rFonts w:ascii="Arial" w:hAnsi="Arial" w:cs="Arial"/>
-          <w:sz w:val="22"/>
-          <w:szCs w:val="22"/>
-        </w:rPr>
-        <w:t>.</w:t>
+        <w:t xml:space="preserve"> datos  Mysql.</w:t>
       </w:r>
     </w:p>
     <w:p>
@@ -9653,43 +9583,7 @@
           <w:sz w:val="22"/>
           <w:szCs w:val="22"/>
         </w:rPr>
-        <w:t xml:space="preserve">Para realizar la migración de Excel a </w:t>
-      </w:r>
-      <w:proofErr w:type="spellStart"/>
-      <w:r>
-        <w:rPr>
-          <w:rFonts w:ascii="Arial" w:hAnsi="Arial" w:cs="Arial"/>
-          <w:sz w:val="22"/>
-          <w:szCs w:val="22"/>
-        </w:rPr>
-        <w:t>Mysql</w:t>
-      </w:r>
-      <w:proofErr w:type="spellEnd"/>
-      <w:r>
-        <w:rPr>
-          <w:rFonts w:ascii="Arial" w:hAnsi="Arial" w:cs="Arial"/>
-          <w:sz w:val="22"/>
-          <w:szCs w:val="22"/>
-        </w:rPr>
-        <w:t xml:space="preserve"> se utilizara la herramienta </w:t>
-      </w:r>
-      <w:proofErr w:type="spellStart"/>
-      <w:r>
-        <w:rPr>
-          <w:rFonts w:ascii="Arial" w:hAnsi="Arial" w:cs="Arial"/>
-          <w:sz w:val="22"/>
-          <w:szCs w:val="22"/>
-        </w:rPr>
-        <w:t>Pentaho</w:t>
-      </w:r>
-      <w:proofErr w:type="spellEnd"/>
-      <w:r>
-        <w:rPr>
-          <w:rFonts w:ascii="Arial" w:hAnsi="Arial" w:cs="Arial"/>
-          <w:sz w:val="22"/>
-          <w:szCs w:val="22"/>
-        </w:rPr>
-        <w:t>.</w:t>
+        <w:t>Para realizar la migración de Excel a Mysql se utilizara la herramienta Pentaho.</w:t>
       </w:r>
     </w:p>
     <w:p>
@@ -9709,25 +9603,7 @@
           <w:sz w:val="22"/>
           <w:szCs w:val="22"/>
         </w:rPr>
-        <w:t xml:space="preserve"> Para poder realizar esto se hará uso de las documentaciones de los lenguajes  </w:t>
-      </w:r>
-      <w:proofErr w:type="spellStart"/>
-      <w:r>
-        <w:rPr>
-          <w:rFonts w:ascii="Arial" w:hAnsi="Arial" w:cs="Arial"/>
-          <w:sz w:val="22"/>
-          <w:szCs w:val="22"/>
-        </w:rPr>
-        <w:t>frameworks</w:t>
-      </w:r>
-      <w:proofErr w:type="spellEnd"/>
-      <w:r>
-        <w:rPr>
-          <w:rFonts w:ascii="Arial" w:hAnsi="Arial" w:cs="Arial"/>
-          <w:sz w:val="22"/>
-          <w:szCs w:val="22"/>
-        </w:rPr>
-        <w:t>, como también uso de bibliografía adicional para profundizar más so</w:t>
+        <w:t xml:space="preserve"> Para poder realizar esto se hará uso de las documentaciones de los lenguajes  frameworks, como también uso de bibliografía adicional para profundizar más so</w:t>
       </w:r>
       <w:r>
         <w:rPr>
@@ -9763,25 +9639,7 @@
           <w:sz w:val="22"/>
           <w:szCs w:val="22"/>
         </w:rPr>
-        <w:t xml:space="preserve">A demás se utilizara Sublime Text como editor de texto, </w:t>
-      </w:r>
-      <w:proofErr w:type="spellStart"/>
-      <w:r>
-        <w:rPr>
-          <w:rFonts w:ascii="Arial" w:hAnsi="Arial" w:cs="Arial"/>
-          <w:sz w:val="22"/>
-          <w:szCs w:val="22"/>
-        </w:rPr>
-        <w:t>Git</w:t>
-      </w:r>
-      <w:proofErr w:type="spellEnd"/>
-      <w:r>
-        <w:rPr>
-          <w:rFonts w:ascii="Arial" w:hAnsi="Arial" w:cs="Arial"/>
-          <w:sz w:val="22"/>
-          <w:szCs w:val="22"/>
-        </w:rPr>
-        <w:t xml:space="preserve"> llevar a cabo un versionado de la aplicación y Mozilla Firefox como navegador para realizar las pruebas.</w:t>
+        <w:t>A demás se utilizara Sublime Text como editor de texto, Git llevar a cabo un versionado de la aplicación y Mozilla Firefox como navegador para realizar las pruebas.</w:t>
       </w:r>
     </w:p>
     <w:p>
@@ -9887,25 +9745,7 @@
           <w:sz w:val="22"/>
           <w:szCs w:val="22"/>
         </w:rPr>
-        <w:t xml:space="preserve"> Cross </w:t>
-      </w:r>
-      <w:proofErr w:type="spellStart"/>
-      <w:r>
-        <w:rPr>
-          <w:rFonts w:ascii="Arial" w:hAnsi="Arial" w:cs="Arial"/>
-          <w:sz w:val="22"/>
-          <w:szCs w:val="22"/>
-        </w:rPr>
-        <w:t>Site</w:t>
-      </w:r>
-      <w:proofErr w:type="spellEnd"/>
-      <w:r>
-        <w:rPr>
-          <w:rFonts w:ascii="Arial" w:hAnsi="Arial" w:cs="Arial"/>
-          <w:sz w:val="22"/>
-          <w:szCs w:val="22"/>
-        </w:rPr>
-        <w:t xml:space="preserve"> scripting.</w:t>
+        <w:t xml:space="preserve"> Cross Site scripting.</w:t>
       </w:r>
     </w:p>
     <w:p>
@@ -9925,25 +9765,7 @@
           <w:sz w:val="22"/>
           <w:szCs w:val="22"/>
         </w:rPr>
-        <w:t xml:space="preserve">La aplicación que se propone diseñar y desarrollar será web, capaz de almacenar y explotar grandes volúmenes de datos </w:t>
-      </w:r>
-      <w:proofErr w:type="spellStart"/>
-      <w:r>
-        <w:rPr>
-          <w:rFonts w:ascii="Arial" w:hAnsi="Arial" w:cs="Arial"/>
-          <w:sz w:val="22"/>
-          <w:szCs w:val="22"/>
-        </w:rPr>
-        <w:t>muestrales</w:t>
-      </w:r>
-      <w:proofErr w:type="spellEnd"/>
-      <w:r>
-        <w:rPr>
-          <w:rFonts w:ascii="Arial" w:hAnsi="Arial" w:cs="Arial"/>
-          <w:sz w:val="22"/>
-          <w:szCs w:val="22"/>
-        </w:rPr>
-        <w:t>, para lo cual se configurara un servidor Apache, no solo para que pueda hospedar la aplicación sino para que pueda actuar como una medida más de seguridad, evitando accesos indebidos y registrando distintos tipos de sucesos.</w:t>
+        <w:t>La aplicación que se propone diseñar y desarrollar será web, capaz de almacenar y explotar grandes volúmenes de datos muestrales, para lo cual se configurara un servidor Apache, no solo para que pueda hospedar la aplicación sino para que pueda actuar como una medida más de seguridad, evitando accesos indebidos y registrando distintos tipos de sucesos.</w:t>
       </w:r>
     </w:p>
     <w:p>
@@ -9995,7 +9817,7 @@
           <w:sz w:val="22"/>
           <w:szCs w:val="22"/>
         </w:rPr>
-        <w:t xml:space="preserve"> todos los </w:t>
+        <w:t xml:space="preserve"> todos los usuarios podrán consultar datos y generar reportes, y el administrador tendrá la </w:t>
       </w:r>
       <w:r>
         <w:rPr>
@@ -10004,7 +9826,7 @@
           <w:szCs w:val="22"/>
         </w:rPr>
         <w:lastRenderedPageBreak/>
-        <w:t xml:space="preserve">usuarios podrán consultar datos y generar reportes, y el administrador tendrá la capacidad de gestionar las cuentas y será el único con la capacidad de realizar altas y modificaciones. </w:t>
+        <w:t xml:space="preserve">capacidad de gestionar las cuentas y será el único con la capacidad de realizar altas y modificaciones. </w:t>
       </w:r>
     </w:p>
     <w:p>
@@ -10114,34 +9936,7 @@
           <w:sz w:val="22"/>
           <w:szCs w:val="22"/>
         </w:rPr>
-        <w:t xml:space="preserve">Se espera poder </w:t>
-      </w:r>
-      <w:bookmarkStart w:id="0" w:name="_GoBack"/>
-      <w:r>
-        <w:rPr>
-          <w:rFonts w:ascii="Arial" w:hAnsi="Arial" w:cs="Arial"/>
-          <w:sz w:val="22"/>
-          <w:szCs w:val="22"/>
-        </w:rPr>
-        <w:t xml:space="preserve">aprender sobre los distintos riesgos de seguridad de aplicaciones web, especialmente sobre  Cross </w:t>
-      </w:r>
-      <w:proofErr w:type="spellStart"/>
-      <w:r>
-        <w:rPr>
-          <w:rFonts w:ascii="Arial" w:hAnsi="Arial" w:cs="Arial"/>
-          <w:sz w:val="22"/>
-          <w:szCs w:val="22"/>
-        </w:rPr>
-        <w:t>Site</w:t>
-      </w:r>
-      <w:proofErr w:type="spellEnd"/>
-      <w:r>
-        <w:rPr>
-          <w:rFonts w:ascii="Arial" w:hAnsi="Arial" w:cs="Arial"/>
-          <w:sz w:val="22"/>
-          <w:szCs w:val="22"/>
-        </w:rPr>
-        <w:t xml:space="preserve"> scripting, ya que para poder defenderse se debe conocer cuáles son los posibles riesgos.</w:t>
+        <w:t>Se espera poder aprender sobre los distintos riesgos de seguridad de aplicaciones web, especialmente sobre  Cross Site scripting, ya que para poder defenderse se debe conocer cuáles son los posibles riesgos.</w:t>
       </w:r>
     </w:p>
     <w:p>
@@ -10169,34 +9964,7 @@
           <w:sz w:val="22"/>
           <w:szCs w:val="22"/>
         </w:rPr>
-        <w:t xml:space="preserve">También espera diseñar una aplicación que pueda servir no solo para satisfacer las necesidades del INICNE, sino también como una guía para futuros alumnos que quieran profundizar más en la programación </w:t>
-      </w:r>
-      <w:bookmarkEnd w:id="0"/>
-      <w:r>
-        <w:rPr>
-          <w:rFonts w:ascii="Arial" w:hAnsi="Arial" w:cs="Arial"/>
-          <w:sz w:val="22"/>
-          <w:szCs w:val="22"/>
-        </w:rPr>
-        <w:t xml:space="preserve">web, ya sea con el uso de </w:t>
-      </w:r>
-      <w:proofErr w:type="spellStart"/>
-      <w:r>
-        <w:rPr>
-          <w:rFonts w:ascii="Arial" w:hAnsi="Arial" w:cs="Arial"/>
-          <w:sz w:val="22"/>
-          <w:szCs w:val="22"/>
-        </w:rPr>
-        <w:t>Frameworks</w:t>
-      </w:r>
-      <w:proofErr w:type="spellEnd"/>
-      <w:r>
-        <w:rPr>
-          <w:rFonts w:ascii="Arial" w:hAnsi="Arial" w:cs="Arial"/>
-          <w:sz w:val="22"/>
-          <w:szCs w:val="22"/>
-        </w:rPr>
-        <w:t xml:space="preserve"> para php, como también en realizar aplicaciones más seguras</w:t>
+        <w:t>También espera diseñar una aplicación que pueda servir no solo para satisfacer las necesidades del INICNE, sino también como una guía para futuros alumnos que quieran profundizar más en la programación web, ya sea con el uso de Frameworks para php, como también en realizar aplicaciones más seguras</w:t>
       </w:r>
       <w:r>
         <w:rPr>
@@ -10289,6 +10057,7 @@
             <w:id w:val="-573587230"/>
             <w:bibliography/>
           </w:sdtPr>
+          <w:sdtEndPr/>
           <w:sdtContent>
             <w:p>
               <w:pPr>
@@ -11385,6 +11154,119 @@
     </w:lvl>
   </w:abstractNum>
   <w:abstractNum w:abstractNumId="1" w15:restartNumberingAfterBreak="0">
+    <w:nsid w:val="38112E94"/>
+    <w:multiLevelType w:val="hybridMultilevel"/>
+    <w:tmpl w:val="558E7B0E"/>
+    <w:lvl w:ilvl="0" w:tplc="0C0A0001">
+      <w:start w:val="1"/>
+      <w:numFmt w:val="bullet"/>
+      <w:lvlText w:val=""/>
+      <w:lvlJc w:val="left"/>
+      <w:pPr>
+        <w:ind w:left="1800" w:hanging="360"/>
+      </w:pPr>
+      <w:rPr>
+        <w:rFonts w:ascii="Symbol" w:hAnsi="Symbol" w:hint="default"/>
+      </w:rPr>
+    </w:lvl>
+    <w:lvl w:ilvl="1" w:tplc="0C0A0003" w:tentative="1">
+      <w:start w:val="1"/>
+      <w:numFmt w:val="bullet"/>
+      <w:lvlText w:val="o"/>
+      <w:lvlJc w:val="left"/>
+      <w:pPr>
+        <w:ind w:left="2520" w:hanging="360"/>
+      </w:pPr>
+      <w:rPr>
+        <w:rFonts w:ascii="Courier New" w:hAnsi="Courier New" w:cs="Courier New" w:hint="default"/>
+      </w:rPr>
+    </w:lvl>
+    <w:lvl w:ilvl="2" w:tplc="0C0A0005" w:tentative="1">
+      <w:start w:val="1"/>
+      <w:numFmt w:val="bullet"/>
+      <w:lvlText w:val=""/>
+      <w:lvlJc w:val="left"/>
+      <w:pPr>
+        <w:ind w:left="3240" w:hanging="360"/>
+      </w:pPr>
+      <w:rPr>
+        <w:rFonts w:ascii="Wingdings" w:hAnsi="Wingdings" w:hint="default"/>
+      </w:rPr>
+    </w:lvl>
+    <w:lvl w:ilvl="3" w:tplc="0C0A0001" w:tentative="1">
+      <w:start w:val="1"/>
+      <w:numFmt w:val="bullet"/>
+      <w:lvlText w:val=""/>
+      <w:lvlJc w:val="left"/>
+      <w:pPr>
+        <w:ind w:left="3960" w:hanging="360"/>
+      </w:pPr>
+      <w:rPr>
+        <w:rFonts w:ascii="Symbol" w:hAnsi="Symbol" w:hint="default"/>
+      </w:rPr>
+    </w:lvl>
+    <w:lvl w:ilvl="4" w:tplc="0C0A0003" w:tentative="1">
+      <w:start w:val="1"/>
+      <w:numFmt w:val="bullet"/>
+      <w:lvlText w:val="o"/>
+      <w:lvlJc w:val="left"/>
+      <w:pPr>
+        <w:ind w:left="4680" w:hanging="360"/>
+      </w:pPr>
+      <w:rPr>
+        <w:rFonts w:ascii="Courier New" w:hAnsi="Courier New" w:cs="Courier New" w:hint="default"/>
+      </w:rPr>
+    </w:lvl>
+    <w:lvl w:ilvl="5" w:tplc="0C0A0005" w:tentative="1">
+      <w:start w:val="1"/>
+      <w:numFmt w:val="bullet"/>
+      <w:lvlText w:val=""/>
+      <w:lvlJc w:val="left"/>
+      <w:pPr>
+        <w:ind w:left="5400" w:hanging="360"/>
+      </w:pPr>
+      <w:rPr>
+        <w:rFonts w:ascii="Wingdings" w:hAnsi="Wingdings" w:hint="default"/>
+      </w:rPr>
+    </w:lvl>
+    <w:lvl w:ilvl="6" w:tplc="0C0A0001" w:tentative="1">
+      <w:start w:val="1"/>
+      <w:numFmt w:val="bullet"/>
+      <w:lvlText w:val=""/>
+      <w:lvlJc w:val="left"/>
+      <w:pPr>
+        <w:ind w:left="6120" w:hanging="360"/>
+      </w:pPr>
+      <w:rPr>
+        <w:rFonts w:ascii="Symbol" w:hAnsi="Symbol" w:hint="default"/>
+      </w:rPr>
+    </w:lvl>
+    <w:lvl w:ilvl="7" w:tplc="0C0A0003" w:tentative="1">
+      <w:start w:val="1"/>
+      <w:numFmt w:val="bullet"/>
+      <w:lvlText w:val="o"/>
+      <w:lvlJc w:val="left"/>
+      <w:pPr>
+        <w:ind w:left="6840" w:hanging="360"/>
+      </w:pPr>
+      <w:rPr>
+        <w:rFonts w:ascii="Courier New" w:hAnsi="Courier New" w:cs="Courier New" w:hint="default"/>
+      </w:rPr>
+    </w:lvl>
+    <w:lvl w:ilvl="8" w:tplc="0C0A0005" w:tentative="1">
+      <w:start w:val="1"/>
+      <w:numFmt w:val="bullet"/>
+      <w:lvlText w:val=""/>
+      <w:lvlJc w:val="left"/>
+      <w:pPr>
+        <w:ind w:left="7560" w:hanging="360"/>
+      </w:pPr>
+      <w:rPr>
+        <w:rFonts w:ascii="Wingdings" w:hAnsi="Wingdings" w:hint="default"/>
+      </w:rPr>
+    </w:lvl>
+  </w:abstractNum>
+  <w:abstractNum w:abstractNumId="2" w15:restartNumberingAfterBreak="0">
     <w:nsid w:val="4B012E17"/>
     <w:multiLevelType w:val="multilevel"/>
     <w:tmpl w:val="E65CD6AE"/>
@@ -11490,10 +11372,13 @@
     </w:lvl>
   </w:abstractNum>
   <w:num w:numId="1">
-    <w:abstractNumId w:val="1"/>
+    <w:abstractNumId w:val="2"/>
   </w:num>
   <w:num w:numId="2">
     <w:abstractNumId w:val="0"/>
+  </w:num>
+  <w:num w:numId="3">
+    <w:abstractNumId w:val="1"/>
   </w:num>
 </w:numbering>
 </file>
@@ -11990,8 +11875,8 @@
       <w:lang w:eastAsia="es-MX"/>
     </w:rPr>
   </w:style>
-  <w:style w:type="paragraph" w:customStyle="1" w:styleId="BodyText3">
-    <w:name w:val="Body Text 3"/>
+  <w:style w:type="paragraph" w:customStyle="1" w:styleId="Textoindependiente31">
+    <w:name w:val="Texto independiente 31"/>
     <w:basedOn w:val="Normal"/>
     <w:rsid w:val="003F1971"/>
     <w:pPr>
@@ -12120,6 +12005,22 @@
       <w:ind w:left="720"/>
       <w:contextualSpacing/>
     </w:pPr>
+  </w:style>
+  <w:style w:type="paragraph" w:customStyle="1" w:styleId="Default">
+    <w:name w:val="Default"/>
+    <w:rsid w:val="004473D5"/>
+    <w:pPr>
+      <w:autoSpaceDE w:val="0"/>
+      <w:autoSpaceDN w:val="0"/>
+      <w:adjustRightInd w:val="0"/>
+      <w:spacing w:after="0" w:line="240" w:lineRule="auto"/>
+    </w:pPr>
+    <w:rPr>
+      <w:rFonts w:ascii="Lucida Sans Unicode" w:hAnsi="Lucida Sans Unicode" w:cs="Lucida Sans Unicode"/>
+      <w:color w:val="000000"/>
+      <w:sz w:val="24"/>
+      <w:szCs w:val="24"/>
+    </w:rPr>
   </w:style>
 </w:styles>
 </file>
@@ -12941,7 +12842,7 @@
 </file>
 
 <file path=customXml/itemProps1.xml><?xml version="1.0" encoding="utf-8"?>
-<ds:datastoreItem xmlns:ds="http://schemas.openxmlformats.org/officeDocument/2006/customXml" ds:itemID="{8FD6B5B8-37F7-4986-870C-ED80A8B1D1FA}">
+<ds:datastoreItem xmlns:ds="http://schemas.openxmlformats.org/officeDocument/2006/customXml" ds:itemID="{79D42EF0-FB58-4D13-967F-4E439860495F}">
   <ds:schemaRefs>
     <ds:schemaRef ds:uri="http://schemas.openxmlformats.org/officeDocument/2006/bibliography"/>
   </ds:schemaRefs>

</xml_diff>